<commit_message>
Update Daftar Konsultasi (3)
Menambahkan satu poin (tertinggal) di daftar konsultasi skripsi hari ini.
</commit_message>
<xml_diff>
--- a/Daftar Konsultasi Skripsi/Daftar Konsultasi Skripsi.docx
+++ b/Daftar Konsultasi Skripsi/Daftar Konsultasi Skripsi.docx
@@ -1226,7 +1226,33 @@
               <w:rPr>
                 <w:lang w:val="en-US"/>
               </w:rPr>
-              <w:t xml:space="preserve"> positif dan negatif</w:t>
+              <w:t xml:space="preserve"> positif dan </w:t>
+            </w:r>
+            <w:r>
+              <w:rPr>
+                <w:lang w:val="en-US"/>
+              </w:rPr>
+              <w:t>negative</w:t>
+            </w:r>
+          </w:p>
+          <w:p>
+            <w:pPr>
+              <w:pStyle w:val="ListParagraph"/>
+              <w:numPr>
+                <w:ilvl w:val="0"/>
+                <w:numId w:val="1"/>
+              </w:numPr>
+              <w:jc w:val="both"/>
+              <w:cnfStyle w:val="000000100000" w:firstRow="0" w:lastRow="0" w:firstColumn="0" w:lastColumn="0" w:oddVBand="0" w:evenVBand="0" w:oddHBand="1" w:evenHBand="0" w:firstRowFirstColumn="0" w:firstRowLastColumn="0" w:lastRowFirstColumn="0" w:lastRowLastColumn="0"/>
+              <w:rPr>
+                <w:lang w:val="en-US"/>
+              </w:rPr>
+            </w:pPr>
+            <w:r>
+              <w:rPr>
+                <w:lang w:val="en-US"/>
+              </w:rPr>
+              <w:t>Akan dicoba menambahkan fitur membaca dokumen multi-format (bisa .txt, .pdf, .docx, dsb.)</w:t>
             </w:r>
           </w:p>
         </w:tc>

</xml_diff>

<commit_message>
Update Daftar Konsultasi Skripsi
Menambahkan konsultasi skripsi hari ini ke daftar konsultasi skripsi.
</commit_message>
<xml_diff>
--- a/Daftar Konsultasi Skripsi/Daftar Konsultasi Skripsi.docx
+++ b/Daftar Konsultasi Skripsi/Daftar Konsultasi Skripsi.docx
@@ -1253,6 +1253,182 @@
                 <w:lang w:val="en-US"/>
               </w:rPr>
               <w:t>Akan dicoba menambahkan fitur membaca dokumen multi-format (bisa .txt, .pdf, .docx, dsb.)</w:t>
+            </w:r>
+          </w:p>
+        </w:tc>
+      </w:tr>
+      <w:tr>
+        <w:tc>
+          <w:tcPr>
+            <w:cnfStyle w:val="001000000000" w:firstRow="0" w:lastRow="0" w:firstColumn="1" w:lastColumn="0" w:oddVBand="0" w:evenVBand="0" w:oddHBand="0" w:evenHBand="0" w:firstRowFirstColumn="0" w:firstRowLastColumn="0" w:lastRowFirstColumn="0" w:lastRowLastColumn="0"/>
+            <w:tcW w:w="2875" w:type="dxa"/>
+          </w:tcPr>
+          <w:p>
+            <w:pPr>
+              <w:jc w:val="both"/>
+              <w:rPr>
+                <w:b w:val="0"/>
+                <w:bCs w:val="0"/>
+                <w:lang w:val="en-US"/>
+              </w:rPr>
+            </w:pPr>
+            <w:r>
+              <w:rPr>
+                <w:lang w:val="en-US"/>
+              </w:rPr>
+              <w:t>Rabu, 13 Januari 2021</w:t>
+            </w:r>
+          </w:p>
+          <w:p>
+            <w:pPr>
+              <w:jc w:val="both"/>
+              <w:rPr>
+                <w:lang w:val="en-US"/>
+              </w:rPr>
+            </w:pPr>
+            <w:r>
+              <w:rPr>
+                <w:lang w:val="en-US"/>
+              </w:rPr>
+              <w:t>14.30 – 15.30</w:t>
+            </w:r>
+          </w:p>
+        </w:tc>
+        <w:tc>
+          <w:tcPr>
+            <w:tcW w:w="1440" w:type="dxa"/>
+          </w:tcPr>
+          <w:p>
+            <w:pPr>
+              <w:jc w:val="both"/>
+              <w:cnfStyle w:val="000000000000" w:firstRow="0" w:lastRow="0" w:firstColumn="0" w:lastColumn="0" w:oddVBand="0" w:evenVBand="0" w:oddHBand="0" w:evenHBand="0" w:firstRowFirstColumn="0" w:firstRowLastColumn="0" w:lastRowFirstColumn="0" w:lastRowLastColumn="0"/>
+              <w:rPr>
+                <w:b/>
+                <w:bCs/>
+                <w:lang w:val="en-US"/>
+              </w:rPr>
+            </w:pPr>
+            <w:r>
+              <w:rPr>
+                <w:b/>
+                <w:bCs/>
+                <w:lang w:val="en-US"/>
+              </w:rPr>
+              <w:t>Google Meet</w:t>
+            </w:r>
+          </w:p>
+        </w:tc>
+        <w:tc>
+          <w:tcPr>
+            <w:tcW w:w="5035" w:type="dxa"/>
+          </w:tcPr>
+          <w:p>
+            <w:pPr>
+              <w:pStyle w:val="ListParagraph"/>
+              <w:numPr>
+                <w:ilvl w:val="0"/>
+                <w:numId w:val="1"/>
+              </w:numPr>
+              <w:jc w:val="both"/>
+              <w:cnfStyle w:val="000000000000" w:firstRow="0" w:lastRow="0" w:firstColumn="0" w:lastColumn="0" w:oddVBand="0" w:evenVBand="0" w:oddHBand="0" w:evenHBand="0" w:firstRowFirstColumn="0" w:firstRowLastColumn="0" w:lastRowFirstColumn="0" w:lastRowLastColumn="0"/>
+              <w:rPr>
+                <w:lang w:val="en-US"/>
+              </w:rPr>
+            </w:pPr>
+            <w:r>
+              <w:rPr>
+                <w:lang w:val="en-US"/>
+              </w:rPr>
+              <w:t>Membahas kemajuan dokumen skripsi dan persiapan untuk analisis</w:t>
+            </w:r>
+          </w:p>
+          <w:p>
+            <w:pPr>
+              <w:pStyle w:val="ListParagraph"/>
+              <w:numPr>
+                <w:ilvl w:val="0"/>
+                <w:numId w:val="1"/>
+              </w:numPr>
+              <w:jc w:val="both"/>
+              <w:cnfStyle w:val="000000000000" w:firstRow="0" w:lastRow="0" w:firstColumn="0" w:lastColumn="0" w:oddVBand="0" w:evenVBand="0" w:oddHBand="0" w:evenHBand="0" w:firstRowFirstColumn="0" w:firstRowLastColumn="0" w:lastRowFirstColumn="0" w:lastRowLastColumn="0"/>
+              <w:rPr>
+                <w:lang w:val="en-US"/>
+              </w:rPr>
+            </w:pPr>
+            <w:r>
+              <w:rPr>
+                <w:lang w:val="en-US"/>
+              </w:rPr>
+              <w:lastRenderedPageBreak/>
+              <w:t>Membahas kemajuan perangkat lunak yang dibuat</w:t>
+            </w:r>
+          </w:p>
+          <w:p>
+            <w:pPr>
+              <w:pStyle w:val="ListParagraph"/>
+              <w:numPr>
+                <w:ilvl w:val="0"/>
+                <w:numId w:val="1"/>
+              </w:numPr>
+              <w:jc w:val="both"/>
+              <w:cnfStyle w:val="000000000000" w:firstRow="0" w:lastRow="0" w:firstColumn="0" w:lastColumn="0" w:oddVBand="0" w:evenVBand="0" w:oddHBand="0" w:evenHBand="0" w:firstRowFirstColumn="0" w:firstRowLastColumn="0" w:lastRowFirstColumn="0" w:lastRowLastColumn="0"/>
+              <w:rPr>
+                <w:lang w:val="en-US"/>
+              </w:rPr>
+            </w:pPr>
+            <w:r>
+              <w:rPr>
+                <w:lang w:val="en-US"/>
+              </w:rPr>
+              <w:t xml:space="preserve">Pertanyaan seputar </w:t>
+            </w:r>
+            <w:r>
+              <w:rPr>
+                <w:i/>
+                <w:iCs/>
+                <w:lang w:val="en-US"/>
+              </w:rPr>
+              <w:t>power point</w:t>
+            </w:r>
+            <w:r>
+              <w:rPr>
+                <w:lang w:val="en-US"/>
+              </w:rPr>
+              <w:t xml:space="preserve"> untuk UAS (review) Skripsi 1</w:t>
+            </w:r>
+          </w:p>
+          <w:p>
+            <w:pPr>
+              <w:pStyle w:val="ListParagraph"/>
+              <w:numPr>
+                <w:ilvl w:val="0"/>
+                <w:numId w:val="1"/>
+              </w:numPr>
+              <w:jc w:val="both"/>
+              <w:cnfStyle w:val="000000000000" w:firstRow="0" w:lastRow="0" w:firstColumn="0" w:lastColumn="0" w:oddVBand="0" w:evenVBand="0" w:oddHBand="0" w:evenHBand="0" w:firstRowFirstColumn="0" w:firstRowLastColumn="0" w:lastRowFirstColumn="0" w:lastRowLastColumn="0"/>
+              <w:rPr>
+                <w:lang w:val="en-US"/>
+              </w:rPr>
+            </w:pPr>
+            <w:r>
+              <w:rPr>
+                <w:lang w:val="en-US"/>
+              </w:rPr>
+              <w:t xml:space="preserve">Pertanyaan seputar </w:t>
+            </w:r>
+            <w:r>
+              <w:rPr>
+                <w:i/>
+                <w:iCs/>
+                <w:lang w:val="en-US"/>
+              </w:rPr>
+              <w:t>progress report</w:t>
+            </w:r>
+            <w:r>
+              <w:rPr>
+                <w:lang w:val="en-US"/>
+              </w:rPr>
+              <w:t xml:space="preserve"> untuk UAS (review) Skripsi 1</w:t>
             </w:r>
           </w:p>
         </w:tc>

</xml_diff>